<commit_message>
Made edits to Section 3.4
</commit_message>
<xml_diff>
--- a/SubSections/3-4 - Manage Professor Data.docx
+++ b/SubSections/3-4 - Manage Professor Data.docx
@@ -26,22 +26,6 @@
       </w:r>
     </w:p>
     <w:p>
-      <w:r>
-        <w:t>Upon creating a new semester, importing to an existing semester or editing an existing semester.</w:t>
-      </w:r>
-    </w:p>
-    <w:p>
-      <w:pPr>
-        <w:pStyle w:val="Heading3"/>
-        <w:contextualSpacing w:val="0"/>
-      </w:pPr>
-      <w:bookmarkStart w:id="1" w:name="_Toc479328536"/>
-      <w:r>
-        <w:t>3.1.1 Description</w:t>
-      </w:r>
-      <w:bookmarkEnd w:id="1"/>
-    </w:p>
-    <w:p>
       <w:pPr>
         <w:rPr>
           <w:sz w:val="24"/>
@@ -53,22 +37,63 @@
           <w:sz w:val="24"/>
           <w:szCs w:val="24"/>
         </w:rPr>
-        <w:t xml:space="preserve">An Office Administrator who has been authenticated can store faculty information through importing a registrar’s file during the creation of a new semester or importing a registrar’s file to an existing </w:t>
-      </w:r>
-      <w:r>
-        <w:rPr>
-          <w:noProof/>
-          <w:sz w:val="24"/>
-          <w:szCs w:val="24"/>
-        </w:rPr>
-        <w:t>semester</w:t>
-      </w:r>
-      <w:r>
+        <w:t>Creating and editing professor information by semester.</w:t>
+      </w:r>
+      <w:bookmarkStart w:id="1" w:name="_GoBack"/>
+      <w:bookmarkEnd w:id="1"/>
+    </w:p>
+    <w:p>
+      <w:pPr>
+        <w:pStyle w:val="Heading3"/>
+        <w:contextualSpacing w:val="0"/>
+      </w:pPr>
+      <w:bookmarkStart w:id="2" w:name="_Toc479328536"/>
+      <w:r>
+        <w:t>3.1.1 Description</w:t>
+      </w:r>
+      <w:bookmarkEnd w:id="2"/>
+    </w:p>
+    <w:p>
+      <w:pPr>
         <w:rPr>
           <w:sz w:val="24"/>
           <w:szCs w:val="24"/>
         </w:rPr>
-        <w:t xml:space="preserve"> or modifying an existing semester’s data fields. </w:t>
+      </w:pPr>
+      <w:r>
+        <w:rPr>
+          <w:sz w:val="24"/>
+          <w:szCs w:val="24"/>
+        </w:rPr>
+        <w:t xml:space="preserve">An Office Administrator who has been authenticated can </w:t>
+      </w:r>
+      <w:r>
+        <w:rPr>
+          <w:sz w:val="24"/>
+          <w:szCs w:val="24"/>
+        </w:rPr>
+        <w:t>view and edit professor information by semester</w:t>
+      </w:r>
+      <w:r>
+        <w:rPr>
+          <w:sz w:val="24"/>
+          <w:szCs w:val="24"/>
+        </w:rPr>
+        <w:t>.</w:t>
+      </w:r>
+      <w:r>
+        <w:rPr>
+          <w:sz w:val="24"/>
+          <w:szCs w:val="24"/>
+        </w:rPr>
+        <w:t xml:space="preserve">  An Office Administrator can also add a new professor to the semester.  </w:t>
+      </w:r>
+      <w:r>
+        <w:rPr>
+          <w:sz w:val="24"/>
+          <w:szCs w:val="24"/>
+        </w:rPr>
+        <w:t xml:space="preserve"> </w:t>
       </w:r>
     </w:p>
     <w:p>
@@ -76,11 +101,11 @@
         <w:pStyle w:val="Heading3"/>
         <w:contextualSpacing w:val="0"/>
       </w:pPr>
-      <w:bookmarkStart w:id="2" w:name="_Toc479328537"/>
+      <w:bookmarkStart w:id="3" w:name="_Toc479328537"/>
       <w:r>
         <w:t>3.1.2 Functional requirements</w:t>
       </w:r>
-      <w:bookmarkEnd w:id="2"/>
+      <w:bookmarkEnd w:id="3"/>
     </w:p>
     <w:p>
       <w:r>
@@ -182,8 +207,6 @@
       <w:r>
         <w:t>i</w:t>
       </w:r>
-      <w:bookmarkStart w:id="3" w:name="_GoBack"/>
-      <w:bookmarkEnd w:id="3"/>
       <w:r>
         <w:t xml:space="preserve">nformation. </w:t>
       </w:r>

</xml_diff>